<commit_message>
Review af Valg af repository pattern
</commit_message>
<xml_diff>
--- a/Systemarkitektur/Valg af repository pattern.docx
+++ b/Systemarkitektur/Valg af repository pattern.docx
@@ -7,34 +7,308 @@
         <w:pStyle w:val="Heading1"/>
       </w:pPr>
       <w:r>
-        <w:t>Valget for repository patternet</w:t>
+        <w:t xml:space="preserve">Valget for </w:t>
+      </w:r>
+      <w:proofErr w:type="spellStart"/>
+      <w:r>
+        <w:t>repository</w:t>
+      </w:r>
+      <w:proofErr w:type="spellEnd"/>
+      <w:r>
+        <w:t xml:space="preserve"> patternet</w:t>
       </w:r>
     </w:p>
     <w:p>
       <w:r>
-        <w:t>Et repository pattern er et abstraktionslag til databasen for at simplificere koden. Da patternet giver et ekstra abstraktionslag kan det benytte på alle databaser selv om de bruger Entity</w:t>
-      </w:r>
+        <w:t xml:space="preserve">Et </w:t>
+      </w:r>
+      <w:proofErr w:type="spellStart"/>
+      <w:r>
+        <w:t>repository</w:t>
+      </w:r>
+      <w:proofErr w:type="spellEnd"/>
+      <w:r>
+        <w:t xml:space="preserve"> pattern er et abstraktionslag til databasen for at simplificere koden. Da patternet giver et ekstra abstraktionslag</w:t>
+      </w:r>
+      <w:ins w:id="0" w:author="Mette Grønbech" w:date="2016-05-02T09:51:00Z">
+        <w:r>
+          <w:t>,</w:t>
+        </w:r>
+      </w:ins>
+      <w:r>
+        <w:t xml:space="preserve"> kan det benytte</w:t>
+      </w:r>
+      <w:ins w:id="1" w:author="Mette Grønbech" w:date="2016-05-02T09:41:00Z">
+        <w:r>
+          <w:t>s</w:t>
+        </w:r>
+      </w:ins>
+      <w:r>
+        <w:t xml:space="preserve"> på alle databaser</w:t>
+      </w:r>
+      <w:ins w:id="2" w:author="Mette Grønbech" w:date="2016-05-02T09:51:00Z">
+        <w:r>
+          <w:t>,</w:t>
+        </w:r>
+      </w:ins>
+      <w:r>
+        <w:t xml:space="preserve"> selv om de bruger </w:t>
+      </w:r>
+      <w:proofErr w:type="spellStart"/>
+      <w:r>
+        <w:t>Entity</w:t>
+      </w:r>
+      <w:proofErr w:type="spellEnd"/>
       <w:r>
         <w:t xml:space="preserve"> </w:t>
       </w:r>
       <w:r>
-        <w:t>Framework eller ADO.NET, el. lignende, da BLL kalder metoder gennem interfaces. Derudover giver repository pattern mulighed for at unit teste BLL i stedet for at integrations teste det, netop på grund af det abstraktionslag som mockes ud.</w:t>
+        <w:t>Framework</w:t>
+      </w:r>
+      <w:ins w:id="3" w:author="Mette Grønbech" w:date="2016-05-02T09:41:00Z">
+        <w:r>
+          <w:t>,</w:t>
+        </w:r>
+      </w:ins>
+      <w:del w:id="4" w:author="Mette Grønbech" w:date="2016-05-02T09:41:00Z">
+        <w:r>
+          <w:delText xml:space="preserve"> eller</w:delText>
+        </w:r>
+      </w:del>
+      <w:r>
+        <w:t xml:space="preserve"> ADO.NET</w:t>
+      </w:r>
+      <w:del w:id="5" w:author="Mette Grønbech" w:date="2016-05-02T09:51:00Z">
+        <w:r>
+          <w:delText>,</w:delText>
+        </w:r>
+      </w:del>
+      <w:r>
+        <w:t xml:space="preserve"> el</w:t>
+      </w:r>
+      <w:ins w:id="6" w:author="Mette Grønbech" w:date="2016-05-02T09:51:00Z">
+        <w:r>
+          <w:t>ler</w:t>
+        </w:r>
+      </w:ins>
+      <w:del w:id="7" w:author="Mette Grønbech" w:date="2016-05-02T09:51:00Z">
+        <w:r>
+          <w:delText>.</w:delText>
+        </w:r>
+      </w:del>
+      <w:r>
+        <w:t xml:space="preserve"> lignende, da BLL kalder metoder gennem interfaces. Derudover giver </w:t>
+      </w:r>
+      <w:proofErr w:type="spellStart"/>
+      <w:r>
+        <w:t>repository</w:t>
+      </w:r>
+      <w:proofErr w:type="spellEnd"/>
+      <w:r>
+        <w:t xml:space="preserve"> pattern mulighed for at unit teste BLL i stedet for at integrations</w:t>
+      </w:r>
+      <w:del w:id="8" w:author="Mette Grønbech" w:date="2016-05-02T09:46:00Z">
+        <w:r>
+          <w:delText xml:space="preserve"> </w:delText>
+        </w:r>
+      </w:del>
+      <w:r>
+        <w:t>teste det, netop på grund af det abstraktionslag som</w:t>
+      </w:r>
+      <w:ins w:id="9" w:author="Mette Grønbech" w:date="2016-05-02T09:46:00Z">
+        <w:r>
+          <w:t xml:space="preserve"> kan</w:t>
+        </w:r>
+      </w:ins>
+      <w:r>
+        <w:t xml:space="preserve"> </w:t>
+      </w:r>
+      <w:proofErr w:type="spellStart"/>
+      <w:r>
+        <w:t>mockes</w:t>
+      </w:r>
+      <w:proofErr w:type="spellEnd"/>
+      <w:r>
+        <w:t xml:space="preserve"> ud.</w:t>
       </w:r>
     </w:p>
     <w:p>
-      <w:r>
-        <w:t xml:space="preserve">Der blev valgt at implementere et repository pattern i pristjek220 for at kunne unit teste programmets BLL. </w:t>
-      </w:r>
-      <w:r>
-        <w:t>Repository patternets abstraktionslag giver også pristjek220 mulighed for at kunne benytte sig af databaser som ikke bruger Entity Framework, så hvis der i fremtiden skulle blive udarbejdet noget nyere og bedre eller der bare bliver besluttet at det ikke skal køre på Enity Frameworket længere så kan programmet nemt skiftes over.</w:t>
-      </w:r>
+      <w:pPr>
+        <w:rPr>
+          <w:del w:id="10" w:author="Mette Grønbech" w:date="2016-05-02T09:46:00Z"/>
+        </w:rPr>
+      </w:pPr>
+      <w:r>
+        <w:t>Der blev</w:t>
+      </w:r>
+      <w:ins w:id="11" w:author="Mette Grønbech" w:date="2016-05-02T09:49:00Z">
+        <w:r>
+          <w:t xml:space="preserve"> af disse grunde</w:t>
+        </w:r>
+      </w:ins>
+      <w:r>
+        <w:t xml:space="preserve"> valgt at implementere et </w:t>
+      </w:r>
+      <w:proofErr w:type="spellStart"/>
+      <w:r>
+        <w:t>repository</w:t>
+      </w:r>
+      <w:proofErr w:type="spellEnd"/>
+      <w:r>
+        <w:t xml:space="preserve"> pattern i </w:t>
+      </w:r>
+      <w:del w:id="12" w:author="Mette Grønbech" w:date="2016-05-02T09:46:00Z">
+        <w:r>
+          <w:delText>p</w:delText>
+        </w:r>
+      </w:del>
+      <w:ins w:id="13" w:author="Mette Grønbech" w:date="2016-05-02T09:46:00Z">
+        <w:r>
+          <w:t>P</w:t>
+        </w:r>
+      </w:ins>
+      <w:r>
+        <w:t>ristjek220</w:t>
+      </w:r>
+      <w:ins w:id="14" w:author="Mette Grønbech" w:date="2016-05-02T09:51:00Z">
+        <w:r>
+          <w:t>,</w:t>
+        </w:r>
+      </w:ins>
+      <w:r>
+        <w:t xml:space="preserve"> </w:t>
+      </w:r>
+      <w:del w:id="15" w:author="Mette Grønbech" w:date="2016-05-02T09:50:00Z">
+        <w:r>
+          <w:delText>for at kunne</w:delText>
+        </w:r>
+      </w:del>
+      <w:ins w:id="16" w:author="Mette Grønbech" w:date="2016-05-02T09:50:00Z">
+        <w:r>
+          <w:t>så det netop er muligt at</w:t>
+        </w:r>
+      </w:ins>
+      <w:r>
+        <w:t xml:space="preserve"> unit teste programmets BLL. </w:t>
+      </w:r>
+      <w:r>
+        <w:t>Repository patternets abstraktionslag giver</w:t>
+      </w:r>
+      <w:ins w:id="17" w:author="Mette Grønbech" w:date="2016-05-02T09:50:00Z">
+        <w:r>
+          <w:t xml:space="preserve"> dermed</w:t>
+        </w:r>
+      </w:ins>
+      <w:r>
+        <w:t xml:space="preserve"> også </w:t>
+      </w:r>
+      <w:del w:id="18" w:author="Mette Grønbech" w:date="2016-05-02T09:46:00Z">
+        <w:r>
+          <w:delText>p</w:delText>
+        </w:r>
+      </w:del>
+      <w:ins w:id="19" w:author="Mette Grønbech" w:date="2016-05-02T09:46:00Z">
+        <w:r>
+          <w:t>P</w:t>
+        </w:r>
+      </w:ins>
+      <w:r>
+        <w:t>ristjek220 mulighed for at kunne benytte sig af databaser</w:t>
+      </w:r>
+      <w:ins w:id="20" w:author="Mette Grønbech" w:date="2016-05-02T09:54:00Z">
+        <w:r>
+          <w:t>,</w:t>
+        </w:r>
+      </w:ins>
+      <w:r>
+        <w:t xml:space="preserve"> som ikke bruger </w:t>
+      </w:r>
+      <w:proofErr w:type="spellStart"/>
+      <w:r>
+        <w:t>Entity</w:t>
+      </w:r>
+      <w:proofErr w:type="spellEnd"/>
+      <w:r>
+        <w:t xml:space="preserve"> Framework</w:t>
+      </w:r>
+      <w:del w:id="21" w:author="Mette Grønbech" w:date="2016-05-02T09:56:00Z">
+        <w:r>
+          <w:delText>,</w:delText>
+        </w:r>
+      </w:del>
+      <w:ins w:id="22" w:author="Mette Grønbech" w:date="2016-05-02T09:56:00Z">
+        <w:r>
+          <w:t>.</w:t>
+        </w:r>
+      </w:ins>
+      <w:r>
+        <w:t xml:space="preserve"> </w:t>
+      </w:r>
+      <w:del w:id="23" w:author="Mette Grønbech" w:date="2016-05-02T09:56:00Z">
+        <w:r>
+          <w:delText xml:space="preserve">så </w:delText>
+        </w:r>
+      </w:del>
+      <w:ins w:id="24" w:author="Mette Grønbech" w:date="2016-05-02T09:56:00Z">
+        <w:r>
+          <w:t>S</w:t>
+        </w:r>
+        <w:r>
+          <w:t xml:space="preserve">å </w:t>
+        </w:r>
+      </w:ins>
+      <w:r>
+        <w:t>hvis der i fremtiden skulle blive udarbejdet noget nyere og bedre</w:t>
+      </w:r>
+      <w:ins w:id="25" w:author="Mette Grønbech" w:date="2016-05-02T09:54:00Z">
+        <w:r>
+          <w:t>,</w:t>
+        </w:r>
+      </w:ins>
+      <w:r>
+        <w:t xml:space="preserve"> eller der bare bliver besluttet</w:t>
+      </w:r>
+      <w:ins w:id="26" w:author="Mette Grønbech" w:date="2016-05-02T09:54:00Z">
+        <w:r>
+          <w:t>,</w:t>
+        </w:r>
+      </w:ins>
+      <w:r>
+        <w:t xml:space="preserve"> at det ikke skal køre på </w:t>
+      </w:r>
+      <w:proofErr w:type="spellStart"/>
+      <w:r>
+        <w:t>Enity</w:t>
+      </w:r>
+      <w:proofErr w:type="spellEnd"/>
+      <w:r>
+        <w:t xml:space="preserve"> </w:t>
+      </w:r>
+      <w:proofErr w:type="spellStart"/>
+      <w:r>
+        <w:t>Frameworket</w:t>
+      </w:r>
+      <w:proofErr w:type="spellEnd"/>
+      <w:r>
+        <w:t xml:space="preserve"> længere</w:t>
+      </w:r>
+      <w:ins w:id="27" w:author="Mette Grønbech" w:date="2016-05-02T09:54:00Z">
+        <w:r>
+          <w:t>,</w:t>
+        </w:r>
+      </w:ins>
+      <w:r>
+        <w:t xml:space="preserve"> så kan programmet nemt skiftes over.</w:t>
+      </w:r>
+      <w:bookmarkStart w:id="28" w:name="_GoBack"/>
+      <w:bookmarkEnd w:id="28"/>
     </w:p>
     <w:p>
-      <w:bookmarkStart w:id="0" w:name="_GoBack"/>
-      <w:bookmarkEnd w:id="0"/>
-      <w:r>
-        <w:t xml:space="preserve"> </w:t>
-      </w:r>
+      <w:del w:id="29" w:author="Mette Grønbech" w:date="2016-05-02T09:46:00Z">
+        <w:r>
+          <w:delText xml:space="preserve"> </w:delText>
+        </w:r>
+      </w:del>
     </w:p>
     <w:sectPr>
       <w:pgSz w:w="11906" w:h="16838"/>
@@ -44,6 +318,14 @@
     </w:sectPr>
   </w:body>
 </w:document>
+</file>
+
+<file path=word/people.xml><?xml version="1.0" encoding="utf-8"?>
+<w15:people xmlns:wpc="http://schemas.microsoft.com/office/word/2010/wordprocessingCanvas" xmlns:mc="http://schemas.openxmlformats.org/markup-compatibility/2006" xmlns:o="urn:schemas-microsoft-com:office:office" xmlns:r="http://schemas.openxmlformats.org/officeDocument/2006/relationships" xmlns:m="http://schemas.openxmlformats.org/officeDocument/2006/math" xmlns:v="urn:schemas-microsoft-com:vml" xmlns:wp14="http://schemas.microsoft.com/office/word/2010/wordprocessingDrawing" xmlns:wp="http://schemas.openxmlformats.org/drawingml/2006/wordprocessingDrawing" xmlns:w10="urn:schemas-microsoft-com:office:word" xmlns:w="http://schemas.openxmlformats.org/wordprocessingml/2006/main" xmlns:w14="http://schemas.microsoft.com/office/word/2010/wordml" xmlns:w15="http://schemas.microsoft.com/office/word/2012/wordml" xmlns:wpg="http://schemas.microsoft.com/office/word/2010/wordprocessingGroup" xmlns:wpi="http://schemas.microsoft.com/office/word/2010/wordprocessingInk" xmlns:wne="http://schemas.microsoft.com/office/word/2006/wordml" xmlns:wps="http://schemas.microsoft.com/office/word/2010/wordprocessingShape" mc:Ignorable="w14 w15 wp14">
+  <w15:person w15:author="Mette Grønbech">
+    <w15:presenceInfo w15:providerId="Windows Live" w15:userId="ab922a974fce90f5"/>
+  </w15:person>
+</w15:people>
 </file>
 
 <file path=word/styles.xml><?xml version="1.0" encoding="utf-8"?>

</xml_diff>